<commit_message>
Hide test docs. Add notary related fields to Доверенность template. Add Field.examples processing mechanism. Remove unwanted tabstops after rendering citizen info.
</commit_message>
<xml_diff>
--- a/templates/Доверенность/Доверенность.docx
+++ b/templates/Доверенность/Доверенность.docx
@@ -5,6 +5,9 @@
     <w:p>
       <w:pPr>
         <w:pStyle w:val="a4"/>
+        <w:rPr>
+          <w:lang w:val="bg-BG"/>
+        </w:rPr>
       </w:pPr>
     </w:p>
     <w:p>
@@ -81,47 +84,7 @@
           <w:sz w:val="24"/>
           <w:szCs w:val="24"/>
         </w:rPr>
-        <w:t xml:space="preserve">{{ </w:t>
-      </w:r>
-      <w:proofErr w:type="spellStart"/>
-      <w:r>
-        <w:rPr>
-          <w:bCs/>
-          <w:color w:val="000000"/>
-          <w:sz w:val="24"/>
-          <w:szCs w:val="24"/>
-        </w:rPr>
-        <w:t>info</w:t>
-      </w:r>
-      <w:proofErr w:type="spellEnd"/>
-      <w:r>
-        <w:rPr>
-          <w:bCs/>
-          <w:color w:val="000000"/>
-          <w:sz w:val="24"/>
-          <w:szCs w:val="24"/>
-        </w:rPr>
-        <w:t xml:space="preserve"> }}{% e</w:t>
-      </w:r>
-      <w:proofErr w:type="spellStart"/>
-      <w:r>
-        <w:rPr>
-          <w:bCs/>
-          <w:color w:val="000000"/>
-          <w:sz w:val="24"/>
-          <w:szCs w:val="24"/>
-        </w:rPr>
-        <w:t>ndfor</w:t>
-      </w:r>
-      <w:proofErr w:type="spellEnd"/>
-      <w:r>
-        <w:rPr>
-          <w:bCs/>
-          <w:color w:val="000000"/>
-          <w:sz w:val="24"/>
-          <w:szCs w:val="24"/>
-        </w:rPr>
-        <w:t xml:space="preserve"> %} </w:t>
+        <w:t xml:space="preserve">{{ info }}{% endfor %} </w:t>
       </w:r>
     </w:p>
     <w:p>
@@ -252,35 +215,244 @@
         <w:rPr>
           <w:color w:val="000000"/>
         </w:rPr>
-        <w:t xml:space="preserve">, в том числе и при условиях ст. 38 п.1 от ЗЗД (вести переговоры с самим собой или с другим лицом, чьим представителем является), принадлежащее нам недвижимое имущество, подробно описанное в  Нотариальном акте купли-продажи недвижимого имущества № 170, том IХ, </w:t>
-      </w:r>
-      <w:proofErr w:type="spellStart"/>
-      <w:r>
-        <w:rPr>
-          <w:color w:val="000000"/>
-        </w:rPr>
-        <w:t>рег</w:t>
-      </w:r>
-      <w:proofErr w:type="spellEnd"/>
+        <w:t>, в том числе и при условиях ст. 38 п.1 от ЗЗД (вести переговоры с самим собой или с другим лицом, чьим представителем является), принадлежащее нам недвижимое имущество, подробно описанное в  Нотариальном акте купли-продажи недвижимого имущества №</w:t>
+      </w:r>
       <w:r>
         <w:rPr>
           <w:color w:val="000000"/>
           <w:lang w:val="bg-BG"/>
         </w:rPr>
+        <w:t xml:space="preserve"> </w:t>
+      </w:r>
+      <w:r>
+        <w:rPr>
+          <w:color w:val="000000"/>
+        </w:rPr>
+        <w:t>{{</w:t>
+      </w:r>
+      <w:r>
+        <w:rPr>
+          <w:color w:val="000000"/>
+          <w:lang w:val="en-US"/>
+        </w:rPr>
+        <w:t>na</w:t>
+      </w:r>
+      <w:r>
+        <w:rPr>
+          <w:color w:val="000000"/>
+        </w:rPr>
+        <w:t>_</w:t>
+      </w:r>
+      <w:r>
+        <w:rPr>
+          <w:color w:val="000000"/>
+          <w:lang w:val="en-US"/>
+        </w:rPr>
+        <w:t>no</w:t>
+      </w:r>
+      <w:r>
+        <w:rPr>
+          <w:color w:val="000000"/>
+        </w:rPr>
+        <w:t>}}</w:t>
+      </w:r>
+      <w:r>
+        <w:rPr>
+          <w:color w:val="000000"/>
+        </w:rPr>
+        <w:t xml:space="preserve">, том </w:t>
+      </w:r>
+      <w:r>
+        <w:rPr>
+          <w:color w:val="000000"/>
+        </w:rPr>
+        <w:t>{{</w:t>
+      </w:r>
+      <w:r>
+        <w:rPr>
+          <w:color w:val="000000"/>
+          <w:lang w:val="en-US"/>
+        </w:rPr>
+        <w:t>na</w:t>
+      </w:r>
+      <w:r>
+        <w:rPr>
+          <w:color w:val="000000"/>
+        </w:rPr>
+        <w:t>_</w:t>
+      </w:r>
+      <w:r>
+        <w:rPr>
+          <w:color w:val="000000"/>
+          <w:lang w:val="en-US"/>
+        </w:rPr>
+        <w:t>vol</w:t>
+      </w:r>
+      <w:r>
+        <w:rPr>
+          <w:color w:val="000000"/>
+        </w:rPr>
+        <w:t>}}</w:t>
+      </w:r>
+      <w:r>
+        <w:rPr>
+          <w:color w:val="000000"/>
+        </w:rPr>
+        <w:t>, рег</w:t>
+      </w:r>
+      <w:r>
+        <w:rPr>
+          <w:color w:val="000000"/>
+          <w:lang w:val="bg-BG"/>
+        </w:rPr>
         <w:t>.</w:t>
       </w:r>
       <w:r>
         <w:rPr>
           <w:color w:val="000000"/>
         </w:rPr>
-        <w:t xml:space="preserve"> № 6027, дело № 1744 от </w:t>
+        <w:t xml:space="preserve"> №</w:t>
+      </w:r>
+      <w:r>
+        <w:rPr>
+          <w:color w:val="000000"/>
+        </w:rPr>
+        <w:t xml:space="preserve"> {{</w:t>
+      </w:r>
+      <w:r>
+        <w:rPr>
+          <w:color w:val="000000"/>
+          <w:lang w:val="en-US"/>
+        </w:rPr>
+        <w:t>na</w:t>
+      </w:r>
+      <w:r>
+        <w:rPr>
+          <w:color w:val="000000"/>
+        </w:rPr>
+        <w:t>_</w:t>
+      </w:r>
+      <w:r>
+        <w:rPr>
+          <w:color w:val="000000"/>
+          <w:lang w:val="en-US"/>
+        </w:rPr>
+        <w:t>reg</w:t>
+      </w:r>
+      <w:r>
+        <w:rPr>
+          <w:color w:val="000000"/>
+        </w:rPr>
+        <w:t>_</w:t>
+      </w:r>
+      <w:r>
+        <w:rPr>
+          <w:color w:val="000000"/>
+          <w:lang w:val="en-US"/>
+        </w:rPr>
+        <w:t>no</w:t>
+      </w:r>
+      <w:r>
+        <w:rPr>
+          <w:color w:val="000000"/>
+        </w:rPr>
+        <w:t>}}</w:t>
+      </w:r>
+      <w:r>
+        <w:rPr>
+          <w:color w:val="000000"/>
+        </w:rPr>
+        <w:t xml:space="preserve">, дело № </w:t>
+      </w:r>
+      <w:r>
+        <w:rPr>
+          <w:color w:val="000000"/>
+        </w:rPr>
+        <w:t>{{</w:t>
+      </w:r>
+      <w:r>
+        <w:rPr>
+          <w:color w:val="000000"/>
+          <w:lang w:val="en-US"/>
+        </w:rPr>
+        <w:t>na</w:t>
+      </w:r>
+      <w:r>
+        <w:rPr>
+          <w:color w:val="000000"/>
+        </w:rPr>
+        <w:t>_</w:t>
+      </w:r>
+      <w:r>
+        <w:rPr>
+          <w:color w:val="000000"/>
+          <w:lang w:val="en-US"/>
+        </w:rPr>
+        <w:t>case</w:t>
+      </w:r>
+      <w:r>
+        <w:rPr>
+          <w:color w:val="000000"/>
+        </w:rPr>
+        <w:t>_</w:t>
+      </w:r>
+      <w:r>
+        <w:rPr>
+          <w:color w:val="000000"/>
+          <w:lang w:val="en-US"/>
+        </w:rPr>
+        <w:t>no</w:t>
+      </w:r>
+      <w:r>
+        <w:rPr>
+          <w:color w:val="000000"/>
+        </w:rPr>
+        <w:t>}}</w:t>
+      </w:r>
+      <w:r>
+        <w:rPr>
+          <w:color w:val="000000"/>
+        </w:rPr>
+        <w:t xml:space="preserve"> от </w:t>
       </w:r>
       <w:bookmarkStart w:id="0" w:name="_Hlk165057865"/>
       <w:r>
         <w:rPr>
           <w:color w:val="000000"/>
         </w:rPr>
-        <w:t>12.06.2009 г</w:t>
+        <w:t>{{</w:t>
+      </w:r>
+      <w:r>
+        <w:rPr>
+          <w:color w:val="000000"/>
+          <w:lang w:val="en-US"/>
+        </w:rPr>
+        <w:t>na</w:t>
+      </w:r>
+      <w:r>
+        <w:rPr>
+          <w:color w:val="000000"/>
+        </w:rPr>
+        <w:t>_</w:t>
+      </w:r>
+      <w:r>
+        <w:rPr>
+          <w:color w:val="000000"/>
+          <w:lang w:val="en-US"/>
+        </w:rPr>
+        <w:t>date</w:t>
+      </w:r>
+      <w:r>
+        <w:rPr>
+          <w:color w:val="000000"/>
+        </w:rPr>
+        <w:t xml:space="preserve">}} </w:t>
+      </w:r>
+      <w:r>
+        <w:rPr>
+          <w:color w:val="000000"/>
+        </w:rPr>
+        <w:t>г</w:t>
       </w:r>
       <w:bookmarkEnd w:id="0"/>
       <w:r>
@@ -289,47 +461,145 @@
         </w:rPr>
         <w:t xml:space="preserve">. </w:t>
       </w:r>
-      <w:proofErr w:type="spellStart"/>
-      <w:r>
-        <w:rPr>
-          <w:color w:val="000000"/>
-        </w:rPr>
-        <w:t>Стояном</w:t>
-      </w:r>
-      <w:proofErr w:type="spellEnd"/>
-      <w:r>
-        <w:rPr>
-          <w:color w:val="000000"/>
+      <w:r>
+        <w:rPr>
+          <w:color w:val="000000"/>
+        </w:rPr>
+        <w:t>{{</w:t>
+      </w:r>
+      <w:r>
+        <w:rPr>
+          <w:color w:val="000000"/>
+          <w:lang w:val="en-US"/>
+        </w:rPr>
+        <w:t>notary</w:t>
+      </w:r>
+      <w:r>
+        <w:rPr>
+          <w:color w:val="000000"/>
+        </w:rPr>
+        <w:t>_</w:t>
+      </w:r>
+      <w:r>
+        <w:rPr>
+          <w:color w:val="000000"/>
+          <w:lang w:val="en-US"/>
+        </w:rPr>
+        <w:t>name</w:t>
+      </w:r>
+      <w:r>
+        <w:rPr>
+          <w:color w:val="000000"/>
+        </w:rPr>
+        <w:t xml:space="preserve">}} </w:t>
+      </w:r>
+      <w:r>
+        <w:rPr>
+          <w:color w:val="000000"/>
+        </w:rPr>
+        <w:t xml:space="preserve">- Нотариусом с местом деятельности </w:t>
+      </w:r>
+      <w:r>
+        <w:rPr>
+          <w:color w:val="000000"/>
+        </w:rPr>
+        <w:t>–</w:t>
+      </w:r>
+      <w:r>
+        <w:rPr>
+          <w:color w:val="000000"/>
+          <w:lang w:val="bg-BG"/>
         </w:rPr>
         <w:t xml:space="preserve"> </w:t>
       </w:r>
-      <w:proofErr w:type="spellStart"/>
-      <w:r>
-        <w:rPr>
-          <w:color w:val="000000"/>
-        </w:rPr>
-        <w:t>Ангеловым</w:t>
-      </w:r>
-      <w:proofErr w:type="spellEnd"/>
-      <w:r>
-        <w:rPr>
-          <w:color w:val="000000"/>
-        </w:rPr>
-        <w:t xml:space="preserve"> - Нотариусом с местом деятельности - </w:t>
-      </w:r>
-      <w:proofErr w:type="spellStart"/>
-      <w:r>
-        <w:rPr>
-          <w:color w:val="000000"/>
-        </w:rPr>
-        <w:t>Несебрский</w:t>
-      </w:r>
-      <w:proofErr w:type="spellEnd"/>
-      <w:r>
-        <w:rPr>
-          <w:color w:val="000000"/>
-        </w:rPr>
-        <w:t xml:space="preserve"> районный суд, зарегистрированным под № 208 в Нотариальной палате, а именно:</w:t>
+      <w:r>
+        <w:rPr>
+          <w:color w:val="000000"/>
+        </w:rPr>
+        <w:t>{{</w:t>
+      </w:r>
+      <w:r>
+        <w:rPr>
+          <w:color w:val="000000"/>
+          <w:lang w:val="en-US"/>
+        </w:rPr>
+        <w:t>notary</w:t>
+      </w:r>
+      <w:r>
+        <w:rPr>
+          <w:color w:val="000000"/>
+        </w:rPr>
+        <w:t>_</w:t>
+      </w:r>
+      <w:r>
+        <w:rPr>
+          <w:color w:val="000000"/>
+          <w:lang w:val="en-US"/>
+        </w:rPr>
+        <w:t>loc</w:t>
+      </w:r>
+      <w:r>
+        <w:rPr>
+          <w:color w:val="000000"/>
+        </w:rPr>
+        <w:t>}}</w:t>
+      </w:r>
+      <w:r>
+        <w:rPr>
+          <w:color w:val="000000"/>
+        </w:rPr>
+        <w:t xml:space="preserve">, зарегистрированным под № </w:t>
+      </w:r>
+      <w:r>
+        <w:rPr>
+          <w:color w:val="000000"/>
+        </w:rPr>
+        <w:t>{{</w:t>
+      </w:r>
+      <w:r>
+        <w:rPr>
+          <w:color w:val="000000"/>
+          <w:lang w:val="en-US"/>
+        </w:rPr>
+        <w:t>notary</w:t>
+      </w:r>
+      <w:r>
+        <w:rPr>
+          <w:color w:val="000000"/>
+        </w:rPr>
+        <w:t>_</w:t>
+      </w:r>
+      <w:r>
+        <w:rPr>
+          <w:color w:val="000000"/>
+          <w:lang w:val="en-US"/>
+        </w:rPr>
+        <w:t>reg</w:t>
+      </w:r>
+      <w:r>
+        <w:rPr>
+          <w:color w:val="000000"/>
+        </w:rPr>
+        <w:t>_</w:t>
+      </w:r>
+      <w:r>
+        <w:rPr>
+          <w:color w:val="000000"/>
+          <w:lang w:val="en-US"/>
+        </w:rPr>
+        <w:t>no</w:t>
+      </w:r>
+      <w:r>
+        <w:rPr>
+          <w:color w:val="000000"/>
+        </w:rPr>
+        <w:t xml:space="preserve">}} </w:t>
+      </w:r>
+      <w:r>
+        <w:rPr>
+          <w:color w:val="000000"/>
+        </w:rPr>
+        <w:t>в Нотариальной палате, а именно:</w:t>
       </w:r>
     </w:p>
     <w:p>
@@ -347,8 +617,18 @@
           <w:bCs/>
           <w:sz w:val="24"/>
           <w:szCs w:val="24"/>
-        </w:rPr>
-        <w:t>апартамент</w:t>
+          <w:lang w:val="bg-BG"/>
+        </w:rPr>
+        <w:t>А</w:t>
+      </w:r>
+      <w:r>
+        <w:rPr>
+          <w:b/>
+          <w:bCs/>
+          <w:sz w:val="24"/>
+          <w:szCs w:val="24"/>
+        </w:rPr>
+        <w:t>партамент</w:t>
       </w:r>
       <w:r>
         <w:rPr>
@@ -373,23 +653,101 @@
           <w:sz w:val="24"/>
           <w:szCs w:val="24"/>
         </w:rPr>
+        <w:t>{{ apart_no }}</w:t>
+      </w:r>
+      <w:r>
+        <w:rPr>
+          <w:sz w:val="24"/>
+          <w:szCs w:val="24"/>
+        </w:rPr>
+        <w:t xml:space="preserve"> /</w:t>
+      </w:r>
+      <w:r>
+        <w:rPr>
+          <w:sz w:val="24"/>
+          <w:szCs w:val="24"/>
+        </w:rPr>
+        <w:t>{{ apart_no_words }}</w:t>
+      </w:r>
+      <w:r>
+        <w:rPr>
+          <w:sz w:val="24"/>
+          <w:szCs w:val="24"/>
+        </w:rPr>
+        <w:t xml:space="preserve">/, представляющий собой самостоятельный объект в здании с идентификатором </w:t>
+      </w:r>
+      <w:r>
+        <w:rPr>
+          <w:sz w:val="24"/>
+          <w:szCs w:val="24"/>
+        </w:rPr>
+        <w:t>{{ object_id }}</w:t>
+      </w:r>
+      <w:r>
+        <w:rPr>
+          <w:sz w:val="24"/>
+          <w:szCs w:val="24"/>
+        </w:rPr>
+        <w:t xml:space="preserve"> /</w:t>
+      </w:r>
+      <w:r>
+        <w:rPr>
+          <w:sz w:val="24"/>
+          <w:szCs w:val="24"/>
+        </w:rPr>
+        <w:t>{{ object_id_words}}</w:t>
+      </w:r>
+      <w:r>
+        <w:rPr>
+          <w:sz w:val="24"/>
+          <w:szCs w:val="24"/>
+        </w:rPr>
+        <w:t>/</w:t>
+      </w:r>
+      <w:r>
+        <w:rPr>
+          <w:sz w:val="24"/>
+          <w:szCs w:val="24"/>
+        </w:rPr>
+        <w:t xml:space="preserve"> </w:t>
+      </w:r>
+      <w:r>
+        <w:rPr>
+          <w:sz w:val="24"/>
+          <w:szCs w:val="24"/>
+        </w:rPr>
+        <w:t>по адресу:</w:t>
+      </w:r>
+      <w:r>
+        <w:rPr>
+          <w:sz w:val="24"/>
+          <w:szCs w:val="24"/>
+        </w:rPr>
+        <w:t xml:space="preserve"> {{ object_address }}</w:t>
+      </w:r>
+      <w:r>
+        <w:rPr>
+          <w:sz w:val="24"/>
+          <w:szCs w:val="24"/>
+        </w:rPr>
+        <w:t xml:space="preserve">, площадь по документу: </w:t>
+      </w:r>
+      <w:r>
+        <w:rPr>
+          <w:sz w:val="24"/>
+          <w:szCs w:val="24"/>
+        </w:rPr>
         <w:t xml:space="preserve">{{ </w:t>
       </w:r>
-      <w:proofErr w:type="spellStart"/>
-      <w:r>
-        <w:rPr>
-          <w:b/>
-          <w:bCs/>
-          <w:sz w:val="24"/>
-          <w:szCs w:val="24"/>
-        </w:rPr>
-        <w:t>apart_no</w:t>
-      </w:r>
-      <w:proofErr w:type="spellEnd"/>
-      <w:r>
-        <w:rPr>
-          <w:b/>
-          <w:bCs/>
+      <w:r>
+        <w:rPr>
+          <w:sz w:val="24"/>
+          <w:szCs w:val="24"/>
+        </w:rPr>
+        <w:t>area</w:t>
+      </w:r>
+      <w:r>
+        <w:rPr>
           <w:sz w:val="24"/>
           <w:szCs w:val="24"/>
         </w:rPr>
@@ -400,103 +758,6 @@
           <w:sz w:val="24"/>
           <w:szCs w:val="24"/>
         </w:rPr>
-        <w:t xml:space="preserve"> /</w:t>
-      </w:r>
-      <w:r>
-        <w:rPr>
-          <w:sz w:val="24"/>
-          <w:szCs w:val="24"/>
-        </w:rPr>
-        <w:t xml:space="preserve">{{ </w:t>
-      </w:r>
-      <w:proofErr w:type="spellStart"/>
-      <w:r>
-        <w:rPr>
-          <w:sz w:val="24"/>
-          <w:szCs w:val="24"/>
-        </w:rPr>
-        <w:t>apart_no_words</w:t>
-      </w:r>
-      <w:proofErr w:type="spellEnd"/>
-      <w:r>
-        <w:rPr>
-          <w:sz w:val="24"/>
-          <w:szCs w:val="24"/>
-        </w:rPr>
-        <w:t xml:space="preserve"> }}</w:t>
-      </w:r>
-      <w:r>
-        <w:rPr>
-          <w:sz w:val="24"/>
-          <w:szCs w:val="24"/>
-        </w:rPr>
-        <w:t xml:space="preserve">/, представляющий собой самостоятельный объект в здании с идентификатором </w:t>
-      </w:r>
-      <w:r>
-        <w:rPr>
-          <w:sz w:val="24"/>
-          <w:szCs w:val="24"/>
-        </w:rPr>
-        <w:t xml:space="preserve">{{ </w:t>
-      </w:r>
-      <w:proofErr w:type="spellStart"/>
-      <w:r>
-        <w:rPr>
-          <w:sz w:val="24"/>
-          <w:szCs w:val="24"/>
-        </w:rPr>
-        <w:t>object_id</w:t>
-      </w:r>
-      <w:proofErr w:type="spellEnd"/>
-      <w:r>
-        <w:rPr>
-          <w:sz w:val="24"/>
-          <w:szCs w:val="24"/>
-        </w:rPr>
-        <w:t xml:space="preserve"> }}</w:t>
-      </w:r>
-      <w:r>
-        <w:rPr>
-          <w:sz w:val="24"/>
-          <w:szCs w:val="24"/>
-        </w:rPr>
-        <w:t xml:space="preserve"> /</w:t>
-      </w:r>
-      <w:r>
-        <w:rPr>
-          <w:sz w:val="24"/>
-          <w:szCs w:val="24"/>
-        </w:rPr>
-        <w:t xml:space="preserve">{{ </w:t>
-      </w:r>
-      <w:proofErr w:type="spellStart"/>
-      <w:r>
-        <w:rPr>
-          <w:sz w:val="24"/>
-          <w:szCs w:val="24"/>
-        </w:rPr>
-        <w:t>object_id_words</w:t>
-      </w:r>
-      <w:proofErr w:type="spellEnd"/>
-      <w:r>
-        <w:rPr>
-          <w:sz w:val="24"/>
-          <w:szCs w:val="24"/>
-        </w:rPr>
-        <w:t>}}</w:t>
-      </w:r>
-      <w:r>
-        <w:rPr>
-          <w:sz w:val="24"/>
-          <w:szCs w:val="24"/>
-        </w:rPr>
-        <w:t>/</w:t>
-      </w:r>
-      <w:r>
-        <w:rPr>
-          <w:sz w:val="24"/>
-          <w:szCs w:val="24"/>
-        </w:rPr>
         <w:t xml:space="preserve"> </w:t>
       </w:r>
       <w:r>
@@ -504,73 +765,6 @@
           <w:sz w:val="24"/>
           <w:szCs w:val="24"/>
         </w:rPr>
-        <w:t>по адресу:</w:t>
-      </w:r>
-      <w:r>
-        <w:rPr>
-          <w:sz w:val="24"/>
-          <w:szCs w:val="24"/>
-        </w:rPr>
-        <w:t xml:space="preserve"> {{ </w:t>
-      </w:r>
-      <w:proofErr w:type="spellStart"/>
-      <w:r>
-        <w:rPr>
-          <w:sz w:val="24"/>
-          <w:szCs w:val="24"/>
-        </w:rPr>
-        <w:t>object_address</w:t>
-      </w:r>
-      <w:proofErr w:type="spellEnd"/>
-      <w:r>
-        <w:rPr>
-          <w:sz w:val="24"/>
-          <w:szCs w:val="24"/>
-        </w:rPr>
-        <w:t xml:space="preserve"> }}</w:t>
-      </w:r>
-      <w:r>
-        <w:rPr>
-          <w:sz w:val="24"/>
-          <w:szCs w:val="24"/>
-        </w:rPr>
-        <w:t xml:space="preserve">, площадь по документу: </w:t>
-      </w:r>
-      <w:r>
-        <w:rPr>
-          <w:sz w:val="24"/>
-          <w:szCs w:val="24"/>
-        </w:rPr>
-        <w:t xml:space="preserve">{{ </w:t>
-      </w:r>
-      <w:proofErr w:type="spellStart"/>
-      <w:r>
-        <w:rPr>
-          <w:sz w:val="24"/>
-          <w:szCs w:val="24"/>
-        </w:rPr>
-        <w:t>area</w:t>
-      </w:r>
-      <w:proofErr w:type="spellEnd"/>
-      <w:r>
-        <w:rPr>
-          <w:sz w:val="24"/>
-          <w:szCs w:val="24"/>
-        </w:rPr>
-        <w:t xml:space="preserve"> }}</w:t>
-      </w:r>
-      <w:r>
-        <w:rPr>
-          <w:sz w:val="24"/>
-          <w:szCs w:val="24"/>
-        </w:rPr>
-        <w:t xml:space="preserve"> </w:t>
-      </w:r>
-      <w:r>
-        <w:rPr>
-          <w:sz w:val="24"/>
-          <w:szCs w:val="24"/>
-        </w:rPr>
         <w:t>кв.м., прилежа</w:t>
       </w:r>
       <w:r>
@@ -585,30 +779,14 @@
           <w:sz w:val="24"/>
           <w:szCs w:val="24"/>
         </w:rPr>
-        <w:t xml:space="preserve">ие части  -  </w:t>
-      </w:r>
-      <w:r>
-        <w:rPr>
-          <w:sz w:val="24"/>
-          <w:szCs w:val="24"/>
-        </w:rPr>
-        <w:t xml:space="preserve">{{ </w:t>
-      </w:r>
-      <w:proofErr w:type="spellStart"/>
-      <w:r>
-        <w:rPr>
-          <w:sz w:val="24"/>
-          <w:szCs w:val="24"/>
-        </w:rPr>
-        <w:t>area_adjacent</w:t>
-      </w:r>
-      <w:proofErr w:type="spellEnd"/>
-      <w:r>
-        <w:rPr>
-          <w:sz w:val="24"/>
-          <w:szCs w:val="24"/>
-        </w:rPr>
-        <w:t xml:space="preserve"> }}</w:t>
+        <w:t xml:space="preserve">ие части - </w:t>
+      </w:r>
+      <w:r>
+        <w:rPr>
+          <w:sz w:val="24"/>
+          <w:szCs w:val="24"/>
+        </w:rPr>
+        <w:t>{{ area_adjacent }}</w:t>
       </w:r>
       <w:r>
         <w:t xml:space="preserve"> </w:t>

</xml_diff>

<commit_message>
Use gh-auto-updater. Now fields.py files are not imported, but read and executed.
</commit_message>
<xml_diff>
--- a/templates/Доверенность/Доверенность.docx
+++ b/templates/Доверенность/Доверенность.docx
@@ -6,14 +6,6 @@
       <w:pPr>
         <w:pStyle w:val="a4"/>
         <w:rPr>
-          <w:lang w:val="bg-BG"/>
-        </w:rPr>
-      </w:pPr>
-    </w:p>
-    <w:p>
-      <w:pPr>
-        <w:pStyle w:val="a4"/>
-        <w:rPr>
           <w:sz w:val="24"/>
           <w:szCs w:val="24"/>
           <w:lang w:val="en-US"/>
@@ -60,7 +52,92 @@
           <w:szCs w:val="24"/>
           <w:lang w:val="en-US"/>
         </w:rPr>
-        <w:t>{% for info in citizen_infos %}</w:t>
+        <w:t xml:space="preserve">{% for info in </w:t>
+      </w:r>
+      <w:proofErr w:type="spellStart"/>
+      <w:r>
+        <w:rPr>
+          <w:bCs/>
+          <w:color w:val="000000"/>
+          <w:sz w:val="24"/>
+          <w:szCs w:val="24"/>
+          <w:lang w:val="en-US"/>
+        </w:rPr>
+        <w:t>citizen_infos</w:t>
+      </w:r>
+      <w:proofErr w:type="spellEnd"/>
+      <w:r>
+        <w:rPr>
+          <w:bCs/>
+          <w:color w:val="000000"/>
+          <w:sz w:val="24"/>
+          <w:szCs w:val="24"/>
+          <w:lang w:val="en-US"/>
+        </w:rPr>
+        <w:t xml:space="preserve"> %}</w:t>
+      </w:r>
+    </w:p>
+    <w:p>
+      <w:pPr>
+        <w:ind w:right="142" w:firstLine="720"/>
+        <w:jc w:val="both"/>
+        <w:rPr>
+          <w:bCs/>
+          <w:color w:val="000000"/>
+          <w:sz w:val="24"/>
+          <w:szCs w:val="24"/>
+        </w:rPr>
+      </w:pPr>
+      <w:proofErr w:type="gramStart"/>
+      <w:r>
+        <w:rPr>
+          <w:bCs/>
+          <w:color w:val="000000"/>
+          <w:sz w:val="24"/>
+          <w:szCs w:val="24"/>
+        </w:rPr>
+        <w:t xml:space="preserve">{{ </w:t>
+      </w:r>
+      <w:proofErr w:type="spellStart"/>
+      <w:r>
+        <w:rPr>
+          <w:bCs/>
+          <w:color w:val="000000"/>
+          <w:sz w:val="24"/>
+          <w:szCs w:val="24"/>
+        </w:rPr>
+        <w:t>info</w:t>
+      </w:r>
+      <w:proofErr w:type="spellEnd"/>
+      <w:proofErr w:type="gramEnd"/>
+      <w:r>
+        <w:rPr>
+          <w:bCs/>
+          <w:color w:val="000000"/>
+          <w:sz w:val="24"/>
+          <w:szCs w:val="24"/>
+        </w:rPr>
+        <w:t xml:space="preserve"> }}{% </w:t>
+      </w:r>
+      <w:proofErr w:type="spellStart"/>
+      <w:r>
+        <w:rPr>
+          <w:bCs/>
+          <w:color w:val="000000"/>
+          <w:sz w:val="24"/>
+          <w:szCs w:val="24"/>
+        </w:rPr>
+        <w:t>endfor</w:t>
+      </w:r>
+      <w:proofErr w:type="spellEnd"/>
+      <w:r>
+        <w:rPr>
+          <w:bCs/>
+          <w:color w:val="000000"/>
+          <w:sz w:val="24"/>
+          <w:szCs w:val="24"/>
+        </w:rPr>
+        <w:t xml:space="preserve"> %} </w:t>
       </w:r>
     </w:p>
     <w:p>
@@ -71,30 +148,6 @@
         <w:ind w:right="142"/>
         <w:jc w:val="both"/>
         <w:rPr>
-          <w:bCs/>
-          <w:color w:val="000000"/>
-          <w:sz w:val="24"/>
-          <w:szCs w:val="24"/>
-        </w:rPr>
-      </w:pPr>
-      <w:r>
-        <w:rPr>
-          <w:bCs/>
-          <w:color w:val="000000"/>
-          <w:sz w:val="24"/>
-          <w:szCs w:val="24"/>
-        </w:rPr>
-        <w:t xml:space="preserve">{{ info }}{% endfor %} </w:t>
-      </w:r>
-    </w:p>
-    <w:p>
-      <w:pPr>
-        <w:tabs>
-          <w:tab w:val="left" w:pos="9923"/>
-        </w:tabs>
-        <w:ind w:right="142"/>
-        <w:jc w:val="both"/>
-        <w:rPr>
           <w:b/>
           <w:color w:val="FF0000"/>
           <w:sz w:val="24"/>
@@ -230,6 +283,7 @@
         </w:rPr>
         <w:t>{{</w:t>
       </w:r>
+      <w:proofErr w:type="spellStart"/>
       <w:r>
         <w:rPr>
           <w:color w:val="000000"/>
@@ -237,6 +291,7 @@
         </w:rPr>
         <w:t>na</w:t>
       </w:r>
+      <w:proofErr w:type="spellEnd"/>
       <w:r>
         <w:rPr>
           <w:color w:val="000000"/>
@@ -268,6 +323,7 @@
         </w:rPr>
         <w:t>{{</w:t>
       </w:r>
+      <w:proofErr w:type="spellStart"/>
       <w:r>
         <w:rPr>
           <w:color w:val="000000"/>
@@ -275,6 +331,7 @@
         </w:rPr>
         <w:t>na</w:t>
       </w:r>
+      <w:proofErr w:type="spellEnd"/>
       <w:r>
         <w:rPr>
           <w:color w:val="000000"/>
@@ -298,8 +355,16 @@
         <w:rPr>
           <w:color w:val="000000"/>
         </w:rPr>
-        <w:t>, рег</w:t>
-      </w:r>
+        <w:t xml:space="preserve">, </w:t>
+      </w:r>
+      <w:proofErr w:type="spellStart"/>
+      <w:r>
+        <w:rPr>
+          <w:color w:val="000000"/>
+        </w:rPr>
+        <w:t>рег</w:t>
+      </w:r>
+      <w:proofErr w:type="spellEnd"/>
       <w:r>
         <w:rPr>
           <w:color w:val="000000"/>
@@ -319,6 +384,7 @@
         </w:rPr>
         <w:t xml:space="preserve"> {{</w:t>
       </w:r>
+      <w:proofErr w:type="spellStart"/>
       <w:r>
         <w:rPr>
           <w:color w:val="000000"/>
@@ -326,6 +392,7 @@
         </w:rPr>
         <w:t>na</w:t>
       </w:r>
+      <w:proofErr w:type="spellEnd"/>
       <w:r>
         <w:rPr>
           <w:color w:val="000000"/>
@@ -370,6 +437,7 @@
         </w:rPr>
         <w:t>{{</w:t>
       </w:r>
+      <w:proofErr w:type="spellStart"/>
       <w:r>
         <w:rPr>
           <w:color w:val="000000"/>
@@ -377,6 +445,7 @@
         </w:rPr>
         <w:t>na</w:t>
       </w:r>
+      <w:proofErr w:type="spellEnd"/>
       <w:r>
         <w:rPr>
           <w:color w:val="000000"/>
@@ -422,6 +491,7 @@
         </w:rPr>
         <w:t>{{</w:t>
       </w:r>
+      <w:proofErr w:type="spellStart"/>
       <w:r>
         <w:rPr>
           <w:color w:val="000000"/>
@@ -429,6 +499,7 @@
         </w:rPr>
         <w:t>na</w:t>
       </w:r>
+      <w:proofErr w:type="spellEnd"/>
       <w:r>
         <w:rPr>
           <w:color w:val="000000"/>
@@ -621,6 +692,7 @@
         </w:rPr>
         <w:t>А</w:t>
       </w:r>
+      <w:proofErr w:type="spellStart"/>
       <w:r>
         <w:rPr>
           <w:b/>
@@ -630,6 +702,7 @@
         </w:rPr>
         <w:t>партамент</w:t>
       </w:r>
+      <w:proofErr w:type="spellEnd"/>
       <w:r>
         <w:rPr>
           <w:sz w:val="24"/>
@@ -653,7 +726,27 @@
           <w:sz w:val="24"/>
           <w:szCs w:val="24"/>
         </w:rPr>
-        <w:t>{{ apart_no }}</w:t>
+        <w:t xml:space="preserve">{{ </w:t>
+      </w:r>
+      <w:proofErr w:type="spellStart"/>
+      <w:r>
+        <w:rPr>
+          <w:b/>
+          <w:bCs/>
+          <w:sz w:val="24"/>
+          <w:szCs w:val="24"/>
+        </w:rPr>
+        <w:t>apart_no</w:t>
+      </w:r>
+      <w:proofErr w:type="spellEnd"/>
+      <w:r>
+        <w:rPr>
+          <w:b/>
+          <w:bCs/>
+          <w:sz w:val="24"/>
+          <w:szCs w:val="24"/>
+        </w:rPr>
+        <w:t xml:space="preserve"> }}</w:t>
       </w:r>
       <w:r>
         <w:rPr>
@@ -667,7 +760,23 @@
           <w:sz w:val="24"/>
           <w:szCs w:val="24"/>
         </w:rPr>
-        <w:t>{{ apart_no_words }}</w:t>
+        <w:t xml:space="preserve">{{ </w:t>
+      </w:r>
+      <w:proofErr w:type="spellStart"/>
+      <w:r>
+        <w:rPr>
+          <w:sz w:val="24"/>
+          <w:szCs w:val="24"/>
+        </w:rPr>
+        <w:t>apart_no_words</w:t>
+      </w:r>
+      <w:proofErr w:type="spellEnd"/>
+      <w:r>
+        <w:rPr>
+          <w:sz w:val="24"/>
+          <w:szCs w:val="24"/>
+        </w:rPr>
+        <w:t xml:space="preserve"> }}</w:t>
       </w:r>
       <w:r>
         <w:rPr>
@@ -681,7 +790,23 @@
           <w:sz w:val="24"/>
           <w:szCs w:val="24"/>
         </w:rPr>
-        <w:t>{{ object_id }}</w:t>
+        <w:t xml:space="preserve">{{ </w:t>
+      </w:r>
+      <w:proofErr w:type="spellStart"/>
+      <w:r>
+        <w:rPr>
+          <w:sz w:val="24"/>
+          <w:szCs w:val="24"/>
+        </w:rPr>
+        <w:t>object_id</w:t>
+      </w:r>
+      <w:proofErr w:type="spellEnd"/>
+      <w:r>
+        <w:rPr>
+          <w:sz w:val="24"/>
+          <w:szCs w:val="24"/>
+        </w:rPr>
+        <w:t xml:space="preserve"> }}</w:t>
       </w:r>
       <w:r>
         <w:rPr>
@@ -695,7 +820,23 @@
           <w:sz w:val="24"/>
           <w:szCs w:val="24"/>
         </w:rPr>
-        <w:t>{{ object_id_words}}</w:t>
+        <w:t xml:space="preserve">{{ </w:t>
+      </w:r>
+      <w:proofErr w:type="spellStart"/>
+      <w:r>
+        <w:rPr>
+          <w:sz w:val="24"/>
+          <w:szCs w:val="24"/>
+        </w:rPr>
+        <w:t>object_id_words</w:t>
+      </w:r>
+      <w:proofErr w:type="spellEnd"/>
+      <w:r>
+        <w:rPr>
+          <w:sz w:val="24"/>
+          <w:szCs w:val="24"/>
+        </w:rPr>
+        <w:t>}}</w:t>
       </w:r>
       <w:r>
         <w:rPr>
@@ -723,7 +864,23 @@
           <w:sz w:val="24"/>
           <w:szCs w:val="24"/>
         </w:rPr>
-        <w:t xml:space="preserve"> {{ object_address }}</w:t>
+        <w:t xml:space="preserve"> {{ </w:t>
+      </w:r>
+      <w:proofErr w:type="spellStart"/>
+      <w:r>
+        <w:rPr>
+          <w:sz w:val="24"/>
+          <w:szCs w:val="24"/>
+        </w:rPr>
+        <w:t>object_address</w:t>
+      </w:r>
+      <w:proofErr w:type="spellEnd"/>
+      <w:r>
+        <w:rPr>
+          <w:sz w:val="24"/>
+          <w:szCs w:val="24"/>
+        </w:rPr>
+        <w:t xml:space="preserve"> }}</w:t>
       </w:r>
       <w:r>
         <w:rPr>
@@ -739,6 +896,7 @@
         </w:rPr>
         <w:t xml:space="preserve">{{ </w:t>
       </w:r>
+      <w:proofErr w:type="spellStart"/>
       <w:r>
         <w:rPr>
           <w:sz w:val="24"/>
@@ -746,6 +904,7 @@
         </w:rPr>
         <w:t>area</w:t>
       </w:r>
+      <w:proofErr w:type="spellEnd"/>
       <w:r>
         <w:rPr>
           <w:sz w:val="24"/>
@@ -781,12 +940,37 @@
         </w:rPr>
         <w:t xml:space="preserve">ие части - </w:t>
       </w:r>
-      <w:r>
-        <w:rPr>
-          <w:sz w:val="24"/>
-          <w:szCs w:val="24"/>
-        </w:rPr>
-        <w:t>{{ area_adjacent }}</w:t>
+      <w:proofErr w:type="gramStart"/>
+      <w:r>
+        <w:rPr>
+          <w:sz w:val="24"/>
+          <w:szCs w:val="24"/>
+        </w:rPr>
+        <w:t xml:space="preserve">{{ </w:t>
+      </w:r>
+      <w:proofErr w:type="spellStart"/>
+      <w:r>
+        <w:rPr>
+          <w:sz w:val="24"/>
+          <w:szCs w:val="24"/>
+        </w:rPr>
+        <w:t>area</w:t>
+      </w:r>
+      <w:proofErr w:type="gramEnd"/>
+      <w:r>
+        <w:rPr>
+          <w:sz w:val="24"/>
+          <w:szCs w:val="24"/>
+        </w:rPr>
+        <w:t>_adjacent</w:t>
+      </w:r>
+      <w:proofErr w:type="spellEnd"/>
+      <w:r>
+        <w:rPr>
+          <w:sz w:val="24"/>
+          <w:szCs w:val="24"/>
+        </w:rPr>
+        <w:t xml:space="preserve"> }}</w:t>
       </w:r>
       <w:r>
         <w:t xml:space="preserve"> </w:t>
@@ -1190,13 +1374,23 @@
         <w:tab/>
       </w:r>
       <w:bookmarkStart w:id="2" w:name="_Hlk165057659"/>
+      <w:proofErr w:type="gramStart"/>
       <w:r>
         <w:rPr>
           <w:b/>
           <w:sz w:val="24"/>
           <w:szCs w:val="24"/>
         </w:rPr>
-        <w:t>Доверитель :____________________/</w:t>
+        <w:t>Доверитель :</w:t>
+      </w:r>
+      <w:proofErr w:type="gramEnd"/>
+      <w:r>
+        <w:rPr>
+          <w:b/>
+          <w:sz w:val="24"/>
+          <w:szCs w:val="24"/>
+        </w:rPr>
+        <w:t>____________________/</w:t>
       </w:r>
       <w:r>
         <w:rPr>

</xml_diff>